<commit_message>
completed a load of work not he project today
</commit_message>
<xml_diff>
--- a/dissertation/Technology Review.docx
+++ b/dissertation/Technology Review.docx
@@ -265,23 +265,11 @@
         <w:jc w:val="both"/>
       </w:pPr>
       <w:r>
-        <w:t xml:space="preserve">A book I found very suseful was [x] </w:t>
-      </w:r>
-      <w:r>
-        <w:t xml:space="preserve">I found this book particularly useful once I had looked at all of the major cloud databases. The reason for this is because the majority of the databases this book chooses to study are NoSQL databases that import some form or part of BASE </w:t>
+        <w:t xml:space="preserve">A book I found very suseful was [x] I found this book particularly useful once I had looked at all of the major cloud databases. The reason for this is because the majority of the databases this book chooses to study are NoSQL databases that import some form or part of BASE </w:t>
       </w:r>
       <w:r>
         <w:lastRenderedPageBreak/>
-        <w:t xml:space="preserve">transactions. Therefore, this book was useful in getting more information on certain algorithms or techniques that might not be gained in other publications. An example is  one of the databases studied is the risk database which is based on Amazon’s Dynamo database. As a result, it gives a very detailed description of the vector clocks algorithm for consistency used by Dynamo, whereas the official paper by Amazon only gives more of an overview.  It also shows how these </w:t>
-      </w:r>
-      <w:r>
-        <w:t>databases</w:t>
-      </w:r>
-      <w:r>
-        <w:t xml:space="preserve"> are used in practice, which makes the theoretic</w:t>
-      </w:r>
-      <w:r>
-        <w:t xml:space="preserve">al concepts easier to digest.  </w:t>
+        <w:t xml:space="preserve">transactions. Therefore, this book was useful in getting more information on certain algorithms or techniques that might not be gained in other publications. An example is  one of the databases studied is the risk database which is based on Amazon’s Dynamo database. As a result, it gives a very detailed description of the vector clocks algorithm for consistency used by Dynamo, whereas the official paper by Amazon only gives more of an overview.  It also shows how these databases are used in practice, which makes the theoretical concepts easier to digest.  </w:t>
       </w:r>
     </w:p>
     <w:p>
@@ -379,6 +367,80 @@
       <w:r>
         <w:t xml:space="preserve"> plan such a large piece of work. </w:t>
       </w:r>
+    </w:p>
+    <w:p>
+      <w:pPr>
+        <w:spacing w:after="240" w:line="240" w:lineRule="auto"/>
+        <w:jc w:val="both"/>
+      </w:pPr>
+      <w:r>
+        <w:t xml:space="preserve">Once I had a working prototype of eventual consistency, I then started to look at  the other cloud property that I wanted to emulate if there was time. This was basic availability.  First of all I considered the approach used by CloudDB, which involves having one Master replica to coordinate the other servers, and this master can be re elected whenever it goes down.  </w:t>
+      </w:r>
+    </w:p>
+    <w:p>
+      <w:pPr>
+        <w:spacing w:after="240" w:line="240" w:lineRule="auto"/>
+        <w:jc w:val="both"/>
+      </w:pPr>
+    </w:p>
+    <w:p>
+      <w:pPr>
+        <w:spacing w:after="240" w:line="240" w:lineRule="auto"/>
+        <w:jc w:val="both"/>
+      </w:pPr>
+      <w:r>
+        <w:t xml:space="preserve">I also looked again t the Google file system This  used a similar sor t of master slave system, except the rules and protocols were more elaborate, with only certain kinds of data going through the master and support form other system comonents outside the database. I found this approach incribly interesting, but thought it might be too complicated for the task at hand. </w:t>
+      </w:r>
+    </w:p>
+    <w:p>
+      <w:pPr>
+        <w:spacing w:after="240" w:line="240" w:lineRule="auto"/>
+        <w:jc w:val="both"/>
+      </w:pPr>
+      <w:r>
+        <w:t xml:space="preserve">Another approach I considered was to use MongoDB. MongoDB is another popular cloud database, it is fully consistent but it uses replication to ensure it is  always available. I like CouchDB, I found it used a similar sort of master salve scheme, with the main differneces being in h masters and slaves were selected.  I  found it interesting that several of the ajor cloud databases used this approach, and started to question why this is. I wonder if I might be able to find out over the course of the project. </w:t>
+      </w:r>
+    </w:p>
+    <w:p>
+      <w:pPr>
+        <w:spacing w:after="240" w:line="240" w:lineRule="auto"/>
+        <w:jc w:val="both"/>
+      </w:pPr>
+      <w:r>
+        <w:t>As  I am aiming ot eventually run my  application n a real cloud  platform, I also did some research of real cloud systems to g</w:t>
+      </w:r>
+      <w:r>
+        <w:t xml:space="preserve">uide me in writing the example </w:t>
+      </w:r>
+      <w:r>
+        <w:t xml:space="preserve"> programs. </w:t>
+      </w:r>
+      <w:r>
+        <w:t xml:space="preserve"> I first of all started investigating the cloud Offerings that were provided by Google.  The reason for this was because I already had limited experience with the platform as part of the Cloud computing module. I found that Googles datastore was not very well suited to my needs, because it was not eventually consistent.</w:t>
+      </w:r>
+    </w:p>
+    <w:p>
+      <w:pPr>
+        <w:spacing w:after="240" w:line="240" w:lineRule="auto"/>
+        <w:jc w:val="both"/>
+      </w:pPr>
+    </w:p>
+    <w:p>
+      <w:pPr>
+        <w:spacing w:after="240" w:line="240" w:lineRule="auto"/>
+        <w:jc w:val="both"/>
+      </w:pPr>
+      <w:r>
+        <w:t xml:space="preserve">I then started looking at Amazons Cloud systems. The reason for this was that  I am loosely basing the ventuaul consistency implementation on Amazon’s Dynamo Database. So I thought that  it would be a good point of comparson. Originally, I started looking at the S3 service. B changed to using Dynamo itself, because then I would be comparing my application against the real thing. </w:t>
+      </w:r>
+      <w:bookmarkStart w:id="0" w:name="_GoBack"/>
+      <w:bookmarkEnd w:id="0"/>
+    </w:p>
+    <w:p>
+      <w:pPr>
+        <w:spacing w:after="240" w:line="240" w:lineRule="auto"/>
+        <w:jc w:val="both"/>
+      </w:pPr>
     </w:p>
     <w:p>
       <w:pPr>
@@ -1004,8 +1066,6 @@
       <w:pPr>
         <w:spacing w:line="240" w:lineRule="auto"/>
       </w:pPr>
-      <w:bookmarkStart w:id="0" w:name="_GoBack"/>
-      <w:bookmarkEnd w:id="0"/>
     </w:p>
     <w:p/>
     <w:sectPr>

</xml_diff>